<commit_message>
Review of second paper
</commit_message>
<xml_diff>
--- a/HW1/drafts/Written Parts.docx
+++ b/HW1/drafts/Written Parts.docx
@@ -53,22 +53,20 @@
     </w:p>
     <w:p>
       <w:pPr>
-        <w:ind w:left="360"/>
-        <w:rPr>
-          <w:lang w:val="en-GB"/>
-        </w:rPr>
-      </w:pPr>
-      <w:r>
-        <w:rPr>
-          <w:lang w:val="en-GB"/>
-        </w:rPr>
-        <w:t>One of the most i</w:t>
-      </w:r>
-      <w:r>
-        <w:rPr>
-          <w:lang w:val="en-GB"/>
-        </w:rPr>
-        <w:t>nteresting ideas</w:t>
+        <w:pStyle w:val="ListParagraph"/>
+        <w:numPr>
+          <w:ilvl w:val="0"/>
+          <w:numId w:val="3"/>
+        </w:numPr>
+        <w:rPr>
+          <w:lang w:val="en-GB"/>
+        </w:rPr>
+      </w:pPr>
+      <w:r>
+        <w:rPr>
+          <w:lang w:val="en-GB"/>
+        </w:rPr>
+        <w:t>One of the most interesting ideas</w:t>
       </w:r>
       <w:r>
         <w:rPr>
@@ -209,7 +207,14 @@
           <w:iCs/>
           <w:lang w:val="en-GB"/>
         </w:rPr>
-        <w:t>null</w:t>
+        <w:t xml:space="preserve">null </w:t>
+      </w:r>
+      <w:r>
+        <w:rPr>
+          <w:rFonts w:eastAsiaTheme="minorEastAsia"/>
+          <w:lang w:val="en-GB"/>
+        </w:rPr>
+        <w:t xml:space="preserve">function. To overcome this, we will no longer have a space of functions, but rather a space of </w:t>
       </w:r>
       <w:r>
         <w:rPr>
@@ -218,39 +223,440 @@
           <w:iCs/>
           <w:lang w:val="en-GB"/>
         </w:rPr>
+        <w:t>classes</w:t>
+      </w:r>
+      <w:r>
+        <w:rPr>
+          <w:rFonts w:eastAsiaTheme="minorEastAsia"/>
+          <w:lang w:val="en-GB"/>
+        </w:rPr>
+        <w:t xml:space="preserve"> of functions.</w:t>
+      </w:r>
+    </w:p>
+    <w:p>
+      <w:pPr>
+        <w:pStyle w:val="ListParagraph"/>
+        <w:numPr>
+          <w:ilvl w:val="0"/>
+          <w:numId w:val="3"/>
+        </w:numPr>
+        <w:rPr>
+          <w:lang w:val="en-GB"/>
+        </w:rPr>
+      </w:pPr>
+      <w:r>
+        <w:rPr>
+          <w:lang w:val="en-GB"/>
+        </w:rPr>
+        <w:t>Functions de</w:t>
+      </w:r>
+      <w:r>
+        <w:rPr>
+          <w:lang w:val="en-GB"/>
+        </w:rPr>
+        <w:t>fi</w:t>
+      </w:r>
+      <w:r>
+        <w:rPr>
+          <w:lang w:val="en-GB"/>
+        </w:rPr>
+        <w:t>ned in an interval [a; b] (like those of linear/polynomial regression) can be interpreted as vectors in the R1</w:t>
+      </w:r>
+      <w:r>
+        <w:rPr>
+          <w:lang w:val="en-GB"/>
+        </w:rPr>
+        <w:t>nf</w:t>
+      </w:r>
+      <w:r>
+        <w:rPr>
+          <w:lang w:val="en-GB"/>
+        </w:rPr>
+        <w:t xml:space="preserve"> space. Hence, thanks</w:t>
+      </w:r>
+      <w:r>
+        <w:rPr>
+          <w:lang w:val="en-GB"/>
+        </w:rPr>
         <w:t xml:space="preserve"> </w:t>
       </w:r>
       <w:r>
         <w:rPr>
-          <w:rFonts w:eastAsiaTheme="minorEastAsia"/>
-          <w:lang w:val="en-GB"/>
-        </w:rPr>
-        <w:t xml:space="preserve">function. To overcome this, we will no longer have a space of functions, but rather a space of </w:t>
-      </w:r>
-      <w:r>
-        <w:rPr>
-          <w:rFonts w:eastAsiaTheme="minorEastAsia"/>
-          <w:i/>
-          <w:iCs/>
-          <w:lang w:val="en-GB"/>
-        </w:rPr>
-        <w:t>class</w:t>
-      </w:r>
-      <w:r>
-        <w:rPr>
-          <w:rFonts w:eastAsiaTheme="minorEastAsia"/>
-          <w:i/>
-          <w:iCs/>
-          <w:lang w:val="en-GB"/>
-        </w:rPr>
-        <w:t>es</w:t>
-      </w:r>
-      <w:r>
-        <w:rPr>
-          <w:rFonts w:eastAsiaTheme="minorEastAsia"/>
-          <w:lang w:val="en-GB"/>
-        </w:rPr>
-        <w:t xml:space="preserve"> of functions.</w:t>
+          <w:lang w:val="en-GB"/>
+        </w:rPr>
+        <w:t>to the knowledge coming from the linear algebra, these functions can be</w:t>
+      </w:r>
+      <w:r>
+        <w:rPr>
+          <w:lang w:val="en-GB"/>
+        </w:rPr>
+        <w:t xml:space="preserve"> </w:t>
+      </w:r>
+      <w:r>
+        <w:rPr>
+          <w:lang w:val="en-GB"/>
+        </w:rPr>
+        <w:t>approximated through the notion of orthonormal spaces, i.e. if we can</w:t>
+      </w:r>
+      <w:r>
+        <w:rPr>
+          <w:lang w:val="en-GB"/>
+        </w:rPr>
+        <w:t xml:space="preserve"> </w:t>
+      </w:r>
+      <w:r>
+        <w:rPr>
+          <w:lang w:val="en-GB"/>
+        </w:rPr>
+        <w:t xml:space="preserve">construct a space of non-zero orthogonal vectors, we can </w:t>
+      </w:r>
+      <w:r>
+        <w:rPr>
+          <w:lang w:val="en-GB"/>
+        </w:rPr>
+        <w:t>fi</w:t>
+      </w:r>
+      <w:r>
+        <w:rPr>
+          <w:lang w:val="en-GB"/>
+        </w:rPr>
+        <w:t>nd a basis of</w:t>
+      </w:r>
+      <w:r>
+        <w:rPr>
+          <w:lang w:val="en-GB"/>
+        </w:rPr>
+        <w:t xml:space="preserve"> </w:t>
+      </w:r>
+      <w:r>
+        <w:rPr>
+          <w:lang w:val="en-GB"/>
+        </w:rPr>
+        <w:t>vectors that approximates the target function as much as desired.</w:t>
+      </w:r>
+    </w:p>
+    <w:p>
+      <w:pPr>
+        <w:pStyle w:val="ListParagraph"/>
+        <w:numPr>
+          <w:ilvl w:val="0"/>
+          <w:numId w:val="3"/>
+        </w:numPr>
+        <w:rPr>
+          <w:lang w:val="en-GB"/>
+        </w:rPr>
+      </w:pPr>
+      <w:r>
+        <w:rPr>
+          <w:lang w:val="en-GB"/>
+        </w:rPr>
+        <w:t>Going further, in practice point (</w:t>
+      </w:r>
+      <w:r>
+        <w:rPr>
+          <w:lang w:val="en-GB"/>
+        </w:rPr>
+        <w:t>2</w:t>
+      </w:r>
+      <w:r>
+        <w:rPr>
+          <w:lang w:val="en-GB"/>
+        </w:rPr>
+        <w:t xml:space="preserve">) results in handling dot products between vectors </w:t>
+      </w:r>
+      <w:proofErr w:type="spellStart"/>
+      <w:r>
+        <w:rPr>
+          <w:lang w:val="en-GB"/>
+        </w:rPr>
+        <w:t>phi</w:t>
+      </w:r>
+      <w:r>
+        <w:rPr>
+          <w:lang w:val="en-GB"/>
+        </w:rPr>
+        <w:t>_j</w:t>
+      </w:r>
+      <w:proofErr w:type="spellEnd"/>
+      <w:r>
+        <w:rPr>
+          <w:lang w:val="en-GB"/>
+        </w:rPr>
+        <w:t xml:space="preserve"> and coe</w:t>
+      </w:r>
+      <w:r>
+        <w:rPr>
+          <w:lang w:val="en-GB"/>
+        </w:rPr>
+        <w:t>ffi</w:t>
+      </w:r>
+      <w:r>
+        <w:rPr>
+          <w:lang w:val="en-GB"/>
+        </w:rPr>
+        <w:t xml:space="preserve">cients </w:t>
+      </w:r>
+      <w:proofErr w:type="spellStart"/>
+      <w:r>
+        <w:rPr>
+          <w:lang w:val="en-GB"/>
+        </w:rPr>
+        <w:t>beta</w:t>
+      </w:r>
+      <w:r>
+        <w:rPr>
+          <w:lang w:val="en-GB"/>
+        </w:rPr>
+        <w:t>_j</w:t>
+      </w:r>
+      <w:proofErr w:type="spellEnd"/>
+      <w:r>
+        <w:rPr>
+          <w:lang w:val="en-GB"/>
+        </w:rPr>
+        <w:t xml:space="preserve"> ; vectors </w:t>
+      </w:r>
+      <w:proofErr w:type="spellStart"/>
+      <w:r>
+        <w:rPr>
+          <w:lang w:val="en-GB"/>
+        </w:rPr>
+        <w:t>phi</w:t>
+      </w:r>
+      <w:r>
+        <w:rPr>
+          <w:lang w:val="en-GB"/>
+        </w:rPr>
+        <w:t>_j</w:t>
+      </w:r>
+      <w:proofErr w:type="spellEnd"/>
+      <w:r>
+        <w:rPr>
+          <w:lang w:val="en-GB"/>
+        </w:rPr>
+        <w:t xml:space="preserve"> come from a chosen basis,</w:t>
+      </w:r>
+      <w:r>
+        <w:rPr>
+          <w:lang w:val="en-GB"/>
+        </w:rPr>
+        <w:t xml:space="preserve"> </w:t>
+      </w:r>
+      <w:r>
+        <w:rPr>
+          <w:lang w:val="en-GB"/>
+        </w:rPr>
+        <w:t xml:space="preserve">for example from the cosine basis or the Fourier basis that are straightforward to compute; the </w:t>
+      </w:r>
+      <w:proofErr w:type="spellStart"/>
+      <w:r>
+        <w:rPr>
+          <w:lang w:val="en-GB"/>
+        </w:rPr>
+        <w:t>beta</w:t>
+      </w:r>
+      <w:r>
+        <w:rPr>
+          <w:lang w:val="en-GB"/>
+        </w:rPr>
+        <w:t>_j</w:t>
+      </w:r>
+      <w:proofErr w:type="spellEnd"/>
+      <w:r>
+        <w:rPr>
+          <w:lang w:val="en-GB"/>
+        </w:rPr>
+        <w:t xml:space="preserve"> can be computed through the generalized Fourier</w:t>
+      </w:r>
+      <w:r>
+        <w:rPr>
+          <w:lang w:val="en-GB"/>
+        </w:rPr>
+        <w:t xml:space="preserve"> </w:t>
+      </w:r>
+      <w:r>
+        <w:rPr>
+          <w:lang w:val="en-GB"/>
+        </w:rPr>
+        <w:t>expansion, i.e. computing, or approximating, the dot product between the</w:t>
+      </w:r>
+      <w:r>
+        <w:rPr>
+          <w:lang w:val="en-GB"/>
+        </w:rPr>
+        <w:t xml:space="preserve"> </w:t>
+      </w:r>
+      <w:r>
+        <w:rPr>
+          <w:lang w:val="en-GB"/>
+        </w:rPr>
+        <w:t>vectors of the basis and the target function; dot products are already easy</w:t>
+      </w:r>
+      <w:r>
+        <w:rPr>
+          <w:lang w:val="en-GB"/>
+        </w:rPr>
+        <w:t xml:space="preserve"> </w:t>
+      </w:r>
+      <w:r>
+        <w:rPr>
+          <w:lang w:val="en-GB"/>
+        </w:rPr>
+        <w:t xml:space="preserve">to compute, but, thanks to the </w:t>
+      </w:r>
+      <w:proofErr w:type="spellStart"/>
+      <w:r>
+        <w:rPr>
+          <w:lang w:val="en-GB"/>
+        </w:rPr>
+        <w:t>P</w:t>
+      </w:r>
+      <w:r>
+        <w:rPr>
+          <w:lang w:val="en-GB"/>
+        </w:rPr>
+        <w:t>a</w:t>
+      </w:r>
+      <w:r>
+        <w:rPr>
+          <w:lang w:val="en-GB"/>
+        </w:rPr>
+        <w:t>rceval's</w:t>
+      </w:r>
+      <w:proofErr w:type="spellEnd"/>
+      <w:r>
+        <w:rPr>
+          <w:lang w:val="en-GB"/>
+        </w:rPr>
+        <w:t xml:space="preserve"> theorem, we can further simplify</w:t>
+      </w:r>
+      <w:r>
+        <w:rPr>
+          <w:lang w:val="en-GB"/>
+        </w:rPr>
+        <w:t xml:space="preserve"> </w:t>
+      </w:r>
+      <w:r>
+        <w:rPr>
+          <w:lang w:val="en-GB"/>
+        </w:rPr>
+        <w:t>them: the target function m(</w:t>
+      </w:r>
+      <w:r>
+        <w:rPr>
+          <w:lang w:val="en-GB"/>
+        </w:rPr>
+        <w:t>.</w:t>
+      </w:r>
+      <w:r>
+        <w:rPr>
+          <w:lang w:val="en-GB"/>
+        </w:rPr>
+        <w:t xml:space="preserve">) can be approximated directly from the </w:t>
+      </w:r>
+      <w:proofErr w:type="spellStart"/>
+      <w:r>
+        <w:rPr>
+          <w:lang w:val="en-GB"/>
+        </w:rPr>
+        <w:t>beta</w:t>
+      </w:r>
+      <w:r>
+        <w:rPr>
+          <w:lang w:val="en-GB"/>
+        </w:rPr>
+        <w:t>_j</w:t>
+      </w:r>
+      <w:proofErr w:type="spellEnd"/>
+      <w:r>
+        <w:rPr>
+          <w:lang w:val="en-GB"/>
+        </w:rPr>
+        <w:t xml:space="preserve"> </w:t>
+      </w:r>
+      <w:r>
+        <w:rPr>
+          <w:lang w:val="en-GB"/>
+        </w:rPr>
+        <w:t>Fourier co</w:t>
+      </w:r>
+      <w:r>
+        <w:rPr>
+          <w:lang w:val="en-GB"/>
+        </w:rPr>
+        <w:t>effi</w:t>
+      </w:r>
+      <w:r>
+        <w:rPr>
+          <w:lang w:val="en-GB"/>
+        </w:rPr>
+        <w:t>cients. We can control the precision of the approximation</w:t>
+      </w:r>
+      <w:r>
+        <w:rPr>
+          <w:lang w:val="en-GB"/>
+        </w:rPr>
+        <w:t xml:space="preserve"> </w:t>
+      </w:r>
+      <w:r>
+        <w:rPr>
+          <w:lang w:val="en-GB"/>
+        </w:rPr>
+        <w:t>choosing the number J of coe</w:t>
+      </w:r>
+      <w:r>
+        <w:rPr>
+          <w:lang w:val="en-GB"/>
+        </w:rPr>
+        <w:t>ffi</w:t>
+      </w:r>
+      <w:r>
+        <w:rPr>
+          <w:lang w:val="en-GB"/>
+        </w:rPr>
+        <w:t>cients. Powerful point: no need to recompute the previously computed coe</w:t>
+      </w:r>
+      <w:r>
+        <w:rPr>
+          <w:lang w:val="en-GB"/>
+        </w:rPr>
+        <w:t>ffi</w:t>
+      </w:r>
+      <w:r>
+        <w:rPr>
+          <w:lang w:val="en-GB"/>
+        </w:rPr>
+        <w:t>cients as we change J. Even from a</w:t>
+      </w:r>
+      <w:r>
+        <w:rPr>
+          <w:lang w:val="en-GB"/>
+        </w:rPr>
+        <w:t xml:space="preserve"> fi</w:t>
+      </w:r>
+      <w:r>
+        <w:rPr>
+          <w:lang w:val="en-GB"/>
+        </w:rPr>
+        <w:t>nite sample, we can estimate the overall trend of a function.</w:t>
+      </w:r>
+    </w:p>
+    <w:p>
+      <w:pPr>
+        <w:pStyle w:val="ListParagraph"/>
+        <w:numPr>
+          <w:ilvl w:val="0"/>
+          <w:numId w:val="3"/>
+        </w:numPr>
+        <w:rPr>
+          <w:lang w:val="en-GB"/>
+        </w:rPr>
+      </w:pPr>
+      <w:r>
+        <w:rPr>
+          <w:lang w:val="en-GB"/>
+        </w:rPr>
+        <w:t>This analysis can be easily extended to functions m(_; _; :::) of higher dimensions.</w:t>
       </w:r>
     </w:p>
     <w:p>
@@ -823,13 +1229,30 @@
           <w:rFonts w:eastAsiaTheme="minorEastAsia"/>
           <w:lang w:val="en-GB"/>
         </w:rPr>
-        <w:t xml:space="preserve"> denotes the i-th observed data point.</w:t>
+        <w:t xml:space="preserve"> denotes the </w:t>
+      </w:r>
+      <w:proofErr w:type="spellStart"/>
+      <w:r>
+        <w:rPr>
+          <w:rFonts w:eastAsiaTheme="minorEastAsia"/>
+          <w:lang w:val="en-GB"/>
+        </w:rPr>
+        <w:t>i-th</w:t>
+      </w:r>
+      <w:proofErr w:type="spellEnd"/>
+      <w:r>
+        <w:rPr>
+          <w:rFonts w:eastAsiaTheme="minorEastAsia"/>
+          <w:lang w:val="en-GB"/>
+        </w:rPr>
+        <w:t xml:space="preserve"> observed data point.</w:t>
       </w:r>
     </w:p>
     <w:p>
       <w:pPr>
         <w:pStyle w:val="ListParagraph"/>
         <w:rPr>
+          <w:rFonts w:eastAsiaTheme="minorEastAsia"/>
           <w:lang w:val="en-GB"/>
         </w:rPr>
       </w:pPr>
@@ -848,128 +1271,11 @@
       </w:pPr>
       <w:r>
         <w:rPr>
+          <w:rFonts w:eastAsiaTheme="minorEastAsia"/>
           <w:u w:val="single"/>
           <w:lang w:val="en-GB"/>
         </w:rPr>
-        <w:t xml:space="preserve">Why can’t we consider all the functions of the form </w:t>
-      </w:r>
-      <m:oMath>
-        <m:nary>
-          <m:naryPr>
-            <m:chr m:val="∑"/>
-            <m:limLoc m:val="subSup"/>
-            <m:ctrlPr>
-              <w:rPr>
-                <w:rFonts w:ascii="Cambria Math" w:hAnsi="Cambria Math"/>
-                <w:i/>
-                <w:u w:val="single"/>
-                <w:lang w:val="en-GB"/>
-              </w:rPr>
-            </m:ctrlPr>
-          </m:naryPr>
-          <m:sub>
-            <m:r>
-              <w:rPr>
-                <w:rFonts w:ascii="Cambria Math" w:hAnsi="Cambria Math"/>
-                <w:u w:val="single"/>
-                <w:lang w:val="en-GB"/>
-              </w:rPr>
-              <m:t>j=1</m:t>
-            </m:r>
-          </m:sub>
-          <m:sup>
-            <m:r>
-              <w:rPr>
-                <w:rFonts w:ascii="Cambria Math" w:hAnsi="Cambria Math"/>
-                <w:u w:val="single"/>
-                <w:lang w:val="en-GB"/>
-              </w:rPr>
-              <m:t>∞</m:t>
-            </m:r>
-          </m:sup>
-          <m:e>
-            <m:sSub>
-              <m:sSubPr>
-                <m:ctrlPr>
-                  <w:rPr>
-                    <w:rFonts w:ascii="Cambria Math" w:hAnsi="Cambria Math"/>
-                    <w:i/>
-                    <w:u w:val="single"/>
-                    <w:lang w:val="en-GB"/>
-                  </w:rPr>
-                </m:ctrlPr>
-              </m:sSubPr>
-              <m:e>
-                <m:r>
-                  <w:rPr>
-                    <w:rFonts w:ascii="Cambria Math" w:hAnsi="Cambria Math"/>
-                    <w:u w:val="single"/>
-                    <w:lang w:val="en-GB"/>
-                  </w:rPr>
-                  <m:t>c</m:t>
-                </m:r>
-              </m:e>
-              <m:sub>
-                <m:r>
-                  <w:rPr>
-                    <w:rFonts w:ascii="Cambria Math" w:hAnsi="Cambria Math"/>
-                    <w:u w:val="single"/>
-                    <w:lang w:val="en-GB"/>
-                  </w:rPr>
-                  <m:t>j</m:t>
-                </m:r>
-              </m:sub>
-            </m:sSub>
-            <m:sSub>
-              <m:sSubPr>
-                <m:ctrlPr>
-                  <w:rPr>
-                    <w:rFonts w:ascii="Cambria Math" w:hAnsi="Cambria Math"/>
-                    <w:i/>
-                    <w:u w:val="single"/>
-                    <w:lang w:val="en-GB"/>
-                  </w:rPr>
-                </m:ctrlPr>
-              </m:sSubPr>
-              <m:e>
-                <m:r>
-                  <w:rPr>
-                    <w:rFonts w:ascii="Cambria Math" w:hAnsi="Cambria Math"/>
-                    <w:u w:val="single"/>
-                    <w:lang w:val="en-GB"/>
-                  </w:rPr>
-                  <m:t>ϕ</m:t>
-                </m:r>
-              </m:e>
-              <m:sub>
-                <m:r>
-                  <w:rPr>
-                    <w:rFonts w:ascii="Cambria Math" w:hAnsi="Cambria Math"/>
-                    <w:u w:val="single"/>
-                    <w:lang w:val="en-GB"/>
-                  </w:rPr>
-                  <m:t>j</m:t>
-                </m:r>
-              </m:sub>
-            </m:sSub>
-            <m:r>
-              <w:rPr>
-                <w:rFonts w:ascii="Cambria Math" w:hAnsi="Cambria Math"/>
-                <w:u w:val="single"/>
-                <w:lang w:val="en-GB"/>
-              </w:rPr>
-              <m:t>(x)</m:t>
-            </m:r>
-          </m:e>
-        </m:nary>
-      </m:oMath>
-      <w:r>
-        <w:rPr>
-          <w:rFonts w:eastAsiaTheme="minorEastAsia"/>
-          <w:u w:val="single"/>
-          <w:lang w:val="en-GB"/>
-        </w:rPr>
-        <w:t xml:space="preserve"> to live in a linear space?</w:t>
+        <w:t>How do we choose which orthonormal set of functions minimizes the number of GFC required?</w:t>
       </w:r>
     </w:p>
     <w:p>
@@ -983,955 +1289,12 @@
         <w:rPr>
           <w:lang w:val="en-GB"/>
         </w:rPr>
-        <w:t>We have the fee</w:t>
-      </w:r>
-      <w:r>
-        <w:rPr>
-          <w:lang w:val="en-GB"/>
-        </w:rPr>
-        <w:t>ling this is related to the fact that this series goes to infinity and therefore it would not fulfil the null-vector property required in linear spaces.</w:t>
+        <w:t>Depending on the function we want to approximate, using different orthonormal sets of functions can lead to using more or less GFC’s. Is there any way we can find a “best” basis for this?</w:t>
       </w:r>
     </w:p>
     <w:p>
       <w:pPr>
         <w:pStyle w:val="ListParagraph"/>
-        <w:rPr>
-          <w:lang w:val="en-GB"/>
-        </w:rPr>
-      </w:pPr>
-      <w:r>
-        <w:rPr>
-          <w:lang w:val="en-GB"/>
-        </w:rPr>
-        <w:t xml:space="preserve"> </w:t>
-      </w:r>
-    </w:p>
-    <w:p>
-      <w:pPr>
-        <w:pStyle w:val="ListParagraph"/>
-        <w:numPr>
-          <w:ilvl w:val="0"/>
-          <w:numId w:val="2"/>
-        </w:numPr>
-        <w:rPr>
-          <w:u w:val="single"/>
-          <w:lang w:val="en-GB"/>
-        </w:rPr>
-      </w:pPr>
-      <w:r>
-        <w:rPr>
-          <w:rFonts w:eastAsiaTheme="minorEastAsia"/>
-          <w:u w:val="single"/>
-          <w:lang w:val="en-GB"/>
-        </w:rPr>
-        <w:t>How do we choose which orthonormal set of functions minimizes the number of GFC required?</w:t>
-      </w:r>
-    </w:p>
-    <w:p>
-      <w:pPr>
-        <w:pStyle w:val="ListParagraph"/>
-        <w:rPr>
-          <w:lang w:val="en-GB"/>
-        </w:rPr>
-      </w:pPr>
-      <w:r>
-        <w:rPr>
-          <w:lang w:val="en-GB"/>
-        </w:rPr>
-        <w:t xml:space="preserve">Depending on the function we want to approximate, using different orthonormal sets of functions can lead to using </w:t>
-      </w:r>
-      <w:proofErr w:type="gramStart"/>
-      <w:r>
-        <w:rPr>
-          <w:lang w:val="en-GB"/>
-        </w:rPr>
-        <w:t>more or less GFC’s</w:t>
-      </w:r>
-      <w:proofErr w:type="gramEnd"/>
-      <w:r>
-        <w:rPr>
-          <w:lang w:val="en-GB"/>
-        </w:rPr>
-        <w:t>. Is there any way we can find a “best” basis for this?</w:t>
-      </w:r>
-    </w:p>
-    <w:p>
-      <w:pPr>
-        <w:pStyle w:val="ListParagraph"/>
-        <w:rPr>
-          <w:lang w:val="en-GB"/>
-        </w:rPr>
-      </w:pPr>
-    </w:p>
-    <w:p>
-      <w:pPr>
-        <w:pStyle w:val="ListParagraph"/>
-        <w:numPr>
-          <w:ilvl w:val="0"/>
-          <w:numId w:val="1"/>
-        </w:numPr>
-        <w:rPr>
-          <w:b/>
-          <w:bCs/>
-          <w:lang w:val="es-ES"/>
-        </w:rPr>
-      </w:pPr>
-      <w:proofErr w:type="spellStart"/>
-      <w:r>
-        <w:rPr>
-          <w:b/>
-          <w:bCs/>
-          <w:lang w:val="es-ES"/>
-        </w:rPr>
-        <w:t>Theory</w:t>
-      </w:r>
-      <w:proofErr w:type="spellEnd"/>
-      <w:r>
-        <w:rPr>
-          <w:b/>
-          <w:bCs/>
-          <w:lang w:val="es-ES"/>
-        </w:rPr>
-        <w:t xml:space="preserve"> </w:t>
-      </w:r>
-      <w:proofErr w:type="spellStart"/>
-      <w:r>
-        <w:rPr>
-          <w:b/>
-          <w:bCs/>
-          <w:lang w:val="es-ES"/>
-        </w:rPr>
-        <w:t>Question</w:t>
-      </w:r>
-      <w:proofErr w:type="spellEnd"/>
-      <w:r>
-        <w:rPr>
-          <w:b/>
-          <w:bCs/>
-          <w:lang w:val="es-ES"/>
-        </w:rPr>
-        <w:t>:</w:t>
-      </w:r>
-    </w:p>
-    <w:p>
-      <w:pPr>
-        <w:ind w:left="360"/>
-        <w:rPr>
-          <w:lang w:val="en-GB"/>
-        </w:rPr>
-      </w:pPr>
-      <w:r>
-        <w:rPr>
-          <w:lang w:val="en-GB"/>
-        </w:rPr>
-        <w:t>We will try to explain t</w:t>
-      </w:r>
-      <w:r>
-        <w:rPr>
-          <w:lang w:val="en-GB"/>
-        </w:rPr>
-        <w:t xml:space="preserve">his by first reviewing the logic used in the Transformed Feature Space, its main parallelism with the best approximation in the Hilbert Space (Function </w:t>
-      </w:r>
-      <w:proofErr w:type="spellStart"/>
-      <w:r>
-        <w:rPr>
-          <w:lang w:val="en-GB"/>
-        </w:rPr>
-        <w:t>Sapces</w:t>
-      </w:r>
-      <w:proofErr w:type="spellEnd"/>
-      <w:r>
-        <w:rPr>
-          <w:lang w:val="en-GB"/>
-        </w:rPr>
-        <w:t>) and will finally highlight a few of the main properties that make this parallelism possible.</w:t>
-      </w:r>
-    </w:p>
-    <w:p>
-      <w:pPr>
-        <w:ind w:left="360"/>
-        <w:rPr>
-          <w:lang w:val="en-GB"/>
-        </w:rPr>
-      </w:pPr>
-      <w:r>
-        <w:rPr>
-          <w:lang w:val="en-GB"/>
-        </w:rPr>
-        <w:lastRenderedPageBreak/>
-        <w:t xml:space="preserve">As we have seen in class, having a finite number of feature variables (for the sack of simplicity lets make this 1 and denote it by </w:t>
-      </w:r>
-      <m:oMath>
-        <m:r>
-          <w:rPr>
-            <w:rFonts w:ascii="Cambria Math" w:hAnsi="Cambria Math"/>
-            <w:lang w:val="en-GB"/>
-          </w:rPr>
-          <m:t>x</m:t>
-        </m:r>
-      </m:oMath>
-      <w:r>
-        <w:rPr>
-          <w:lang w:val="en-GB"/>
-        </w:rPr>
-        <w:t>), we can use these to predict another target variable (1 dimensional) through a linear combination as follows:</w:t>
-      </w:r>
-    </w:p>
-    <w:p>
-      <w:pPr>
-        <w:ind w:left="360"/>
-        <w:rPr>
-          <w:rFonts w:eastAsiaTheme="minorEastAsia"/>
-          <w:lang w:val="en-GB"/>
-        </w:rPr>
-      </w:pPr>
-      <m:oMathPara>
-        <m:oMath>
-          <m:r>
-            <w:rPr>
-              <w:rFonts w:ascii="Cambria Math" w:hAnsi="Cambria Math"/>
-              <w:lang w:val="en-GB"/>
-            </w:rPr>
-            <m:t xml:space="preserve">y= </m:t>
-          </m:r>
-          <m:sSub>
-            <m:sSubPr>
-              <m:ctrlPr>
-                <w:rPr>
-                  <w:rFonts w:ascii="Cambria Math" w:hAnsi="Cambria Math"/>
-                  <w:i/>
-                  <w:lang w:val="en-GB"/>
-                </w:rPr>
-              </m:ctrlPr>
-            </m:sSubPr>
-            <m:e>
-              <m:r>
-                <w:rPr>
-                  <w:rFonts w:ascii="Cambria Math" w:hAnsi="Cambria Math"/>
-                  <w:lang w:val="en-GB"/>
-                </w:rPr>
-                <m:t>β</m:t>
-              </m:r>
-            </m:e>
-            <m:sub>
-              <m:r>
-                <w:rPr>
-                  <w:rFonts w:ascii="Cambria Math" w:hAnsi="Cambria Math"/>
-                  <w:lang w:val="en-GB"/>
-                </w:rPr>
-                <m:t>0</m:t>
-              </m:r>
-            </m:sub>
-          </m:sSub>
-          <m:r>
-            <w:rPr>
-              <w:rFonts w:ascii="Cambria Math" w:hAnsi="Cambria Math"/>
-              <w:lang w:val="en-GB"/>
-            </w:rPr>
-            <m:t>+</m:t>
-          </m:r>
-          <m:sSub>
-            <m:sSubPr>
-              <m:ctrlPr>
-                <w:rPr>
-                  <w:rFonts w:ascii="Cambria Math" w:hAnsi="Cambria Math"/>
-                  <w:i/>
-                  <w:lang w:val="en-GB"/>
-                </w:rPr>
-              </m:ctrlPr>
-            </m:sSubPr>
-            <m:e>
-              <m:r>
-                <w:rPr>
-                  <w:rFonts w:ascii="Cambria Math" w:hAnsi="Cambria Math"/>
-                  <w:lang w:val="en-GB"/>
-                </w:rPr>
-                <m:t>β</m:t>
-              </m:r>
-            </m:e>
-            <m:sub>
-              <m:r>
-                <w:rPr>
-                  <w:rFonts w:ascii="Cambria Math" w:hAnsi="Cambria Math"/>
-                  <w:lang w:val="en-GB"/>
-                </w:rPr>
-                <m:t>1</m:t>
-              </m:r>
-            </m:sub>
-          </m:sSub>
-          <m:r>
-            <w:rPr>
-              <w:rFonts w:ascii="Cambria Math" w:hAnsi="Cambria Math"/>
-              <w:lang w:val="en-GB"/>
-            </w:rPr>
-            <m:t>x</m:t>
-          </m:r>
-        </m:oMath>
-      </m:oMathPara>
-    </w:p>
-    <w:p>
-      <w:pPr>
-        <w:ind w:left="360"/>
-        <w:rPr>
-          <w:rFonts w:eastAsiaTheme="minorEastAsia"/>
-          <w:lang w:val="en-GB"/>
-        </w:rPr>
-      </w:pPr>
-    </w:p>
-    <w:p>
-      <w:pPr>
-        <w:ind w:left="360"/>
-        <w:rPr>
-          <w:rFonts w:eastAsiaTheme="minorEastAsia"/>
-          <w:lang w:val="en-GB"/>
-        </w:rPr>
-      </w:pPr>
-      <w:r>
-        <w:rPr>
-          <w:rFonts w:eastAsiaTheme="minorEastAsia"/>
-          <w:lang w:val="en-GB"/>
-        </w:rPr>
-        <w:t xml:space="preserve">We might not be able to be able to capture all the information in </w:t>
-      </w:r>
-      <m:oMath>
-        <m:r>
-          <w:rPr>
-            <w:rFonts w:ascii="Cambria Math" w:eastAsiaTheme="minorEastAsia" w:hAnsi="Cambria Math"/>
-            <w:lang w:val="en-GB"/>
-          </w:rPr>
-          <m:t>y</m:t>
-        </m:r>
-      </m:oMath>
-      <w:r>
-        <w:rPr>
-          <w:rFonts w:eastAsiaTheme="minorEastAsia"/>
-          <w:lang w:val="en-GB"/>
-        </w:rPr>
-        <w:t xml:space="preserve"> through this simple transformation (when projecting </w:t>
-      </w:r>
-      <m:oMath>
-        <m:r>
-          <w:rPr>
-            <w:rFonts w:ascii="Cambria Math" w:eastAsiaTheme="minorEastAsia" w:hAnsi="Cambria Math"/>
-            <w:lang w:val="en-GB"/>
-          </w:rPr>
-          <m:t>y</m:t>
-        </m:r>
-      </m:oMath>
-      <w:r>
-        <w:rPr>
-          <w:rFonts w:eastAsiaTheme="minorEastAsia"/>
-          <w:lang w:val="en-GB"/>
-        </w:rPr>
-        <w:t xml:space="preserve"> on the 1-dimensional space of </w:t>
-      </w:r>
-      <m:oMath>
-        <m:r>
-          <w:rPr>
-            <w:rFonts w:ascii="Cambria Math" w:eastAsiaTheme="minorEastAsia" w:hAnsi="Cambria Math"/>
-            <w:lang w:val="en-GB"/>
-          </w:rPr>
-          <m:t>x</m:t>
-        </m:r>
-      </m:oMath>
-      <w:r>
-        <w:rPr>
-          <w:rFonts w:eastAsiaTheme="minorEastAsia"/>
-          <w:lang w:val="en-GB"/>
-        </w:rPr>
-        <w:t xml:space="preserve"> we might loose too much information). For this reason, we might want to think of a more complex set of transformation we can apply on our feature </w:t>
-      </w:r>
-      <m:oMath>
-        <m:r>
-          <w:rPr>
-            <w:rFonts w:ascii="Cambria Math" w:eastAsiaTheme="minorEastAsia" w:hAnsi="Cambria Math"/>
-            <w:lang w:val="en-GB"/>
-          </w:rPr>
-          <m:t>x</m:t>
-        </m:r>
-      </m:oMath>
-      <w:r>
-        <w:rPr>
-          <w:rFonts w:eastAsiaTheme="minorEastAsia"/>
-          <w:lang w:val="en-GB"/>
-        </w:rPr>
-        <w:t xml:space="preserve"> </w:t>
-      </w:r>
-      <w:proofErr w:type="gramStart"/>
-      <w:r>
-        <w:rPr>
-          <w:rFonts w:eastAsiaTheme="minorEastAsia"/>
-          <w:lang w:val="en-GB"/>
-        </w:rPr>
-        <w:t>in order to</w:t>
-      </w:r>
-      <w:proofErr w:type="gramEnd"/>
-      <w:r>
-        <w:rPr>
-          <w:rFonts w:eastAsiaTheme="minorEastAsia"/>
-          <w:lang w:val="en-GB"/>
-        </w:rPr>
-        <w:t xml:space="preserve"> capture more details about the target variable. This will be done through a function </w:t>
-      </w:r>
-      <m:oMath>
-        <m:r>
-          <w:rPr>
-            <w:rFonts w:ascii="Cambria Math" w:eastAsiaTheme="minorEastAsia" w:hAnsi="Cambria Math"/>
-            <w:lang w:val="en-GB"/>
-          </w:rPr>
-          <m:t>ϕ(x)</m:t>
-        </m:r>
-      </m:oMath>
-      <w:r>
-        <w:rPr>
-          <w:rFonts w:eastAsiaTheme="minorEastAsia"/>
-          <w:lang w:val="en-GB"/>
-        </w:rPr>
-        <w:t xml:space="preserve"> such that:</w:t>
-      </w:r>
-    </w:p>
-    <w:p>
-      <w:pPr>
-        <w:ind w:left="360"/>
-        <w:rPr>
-          <w:rFonts w:eastAsiaTheme="minorEastAsia"/>
-          <w:lang w:val="en-GB"/>
-        </w:rPr>
-      </w:pPr>
-      <m:oMathPara>
-        <m:oMath>
-          <m:r>
-            <w:rPr>
-              <w:rFonts w:ascii="Cambria Math" w:hAnsi="Cambria Math"/>
-              <w:lang w:val="en-GB"/>
-            </w:rPr>
-            <m:t xml:space="preserve">y= </m:t>
-          </m:r>
-          <m:nary>
-            <m:naryPr>
-              <m:chr m:val="∑"/>
-              <m:limLoc m:val="undOvr"/>
-              <m:ctrlPr>
-                <w:rPr>
-                  <w:rFonts w:ascii="Cambria Math" w:hAnsi="Cambria Math"/>
-                  <w:i/>
-                  <w:lang w:val="en-GB"/>
-                </w:rPr>
-              </m:ctrlPr>
-            </m:naryPr>
-            <m:sub>
-              <m:r>
-                <w:rPr>
-                  <w:rFonts w:ascii="Cambria Math" w:hAnsi="Cambria Math"/>
-                  <w:lang w:val="en-GB"/>
-                </w:rPr>
-                <m:t>i=1</m:t>
-              </m:r>
-            </m:sub>
-            <m:sup>
-              <m:r>
-                <w:rPr>
-                  <w:rFonts w:ascii="Cambria Math" w:hAnsi="Cambria Math"/>
-                  <w:lang w:val="en-GB"/>
-                </w:rPr>
-                <m:t>n</m:t>
-              </m:r>
-            </m:sup>
-            <m:e>
-              <m:sSub>
-                <m:sSubPr>
-                  <m:ctrlPr>
-                    <w:rPr>
-                      <w:rFonts w:ascii="Cambria Math" w:hAnsi="Cambria Math"/>
-                      <w:i/>
-                      <w:lang w:val="en-GB"/>
-                    </w:rPr>
-                  </m:ctrlPr>
-                </m:sSubPr>
-                <m:e>
-                  <m:r>
-                    <w:rPr>
-                      <w:rFonts w:ascii="Cambria Math" w:hAnsi="Cambria Math"/>
-                      <w:lang w:val="en-GB"/>
-                    </w:rPr>
-                    <m:t>β</m:t>
-                  </m:r>
-                </m:e>
-                <m:sub>
-                  <m:r>
-                    <w:rPr>
-                      <w:rFonts w:ascii="Cambria Math" w:hAnsi="Cambria Math"/>
-                      <w:lang w:val="en-GB"/>
-                    </w:rPr>
-                    <m:t>i</m:t>
-                  </m:r>
-                </m:sub>
-              </m:sSub>
-              <m:sSub>
-                <m:sSubPr>
-                  <m:ctrlPr>
-                    <w:rPr>
-                      <w:rFonts w:ascii="Cambria Math" w:hAnsi="Cambria Math"/>
-                      <w:i/>
-                      <w:lang w:val="en-GB"/>
-                    </w:rPr>
-                  </m:ctrlPr>
-                </m:sSubPr>
-                <m:e>
-                  <m:r>
-                    <w:rPr>
-                      <w:rFonts w:ascii="Cambria Math" w:hAnsi="Cambria Math"/>
-                      <w:lang w:val="en-GB"/>
-                    </w:rPr>
-                    <m:t>ϕ</m:t>
-                  </m:r>
-                </m:e>
-                <m:sub>
-                  <m:r>
-                    <w:rPr>
-                      <w:rFonts w:ascii="Cambria Math" w:hAnsi="Cambria Math"/>
-                      <w:lang w:val="en-GB"/>
-                    </w:rPr>
-                    <m:t>i</m:t>
-                  </m:r>
-                </m:sub>
-              </m:sSub>
-              <m:r>
-                <w:rPr>
-                  <w:rFonts w:ascii="Cambria Math" w:hAnsi="Cambria Math"/>
-                  <w:lang w:val="en-GB"/>
-                </w:rPr>
-                <m:t>(x)</m:t>
-              </m:r>
-            </m:e>
-          </m:nary>
-        </m:oMath>
-      </m:oMathPara>
-    </w:p>
-    <w:p>
-      <w:pPr>
-        <w:ind w:left="360"/>
-        <w:rPr>
-          <w:lang w:val="en-GB"/>
-        </w:rPr>
-      </w:pPr>
-      <w:r>
-        <w:rPr>
-          <w:lang w:val="en-GB"/>
-        </w:rPr>
-        <w:t>This is basically the same principle used in the series expansion in which we try to expand a function m(x) (possibly complex) by adding up less complex and therefore easier to handle functions together:</w:t>
-      </w:r>
-    </w:p>
-    <w:p>
-      <w:pPr>
-        <w:ind w:left="360"/>
-        <w:rPr>
-          <w:rFonts w:eastAsiaTheme="minorEastAsia"/>
-          <w:lang w:val="en-GB"/>
-        </w:rPr>
-      </w:pPr>
-      <w:r>
-        <w:rPr>
-          <w:lang w:val="en-GB"/>
-        </w:rPr>
-        <w:t xml:space="preserve"> </w:t>
-      </w:r>
-      <m:oMath>
-        <m:r>
-          <w:rPr>
-            <w:rFonts w:ascii="Cambria Math" w:hAnsi="Cambria Math"/>
-            <w:lang w:val="en-GB"/>
-          </w:rPr>
-          <w:br/>
-        </m:r>
-      </m:oMath>
-      <m:oMathPara>
-        <m:oMath>
-          <m:r>
-            <w:rPr>
-              <w:rFonts w:ascii="Cambria Math" w:hAnsi="Cambria Math"/>
-              <w:lang w:val="en-GB"/>
-            </w:rPr>
-            <m:t>m</m:t>
-          </m:r>
-          <m:d>
-            <m:dPr>
-              <m:ctrlPr>
-                <w:rPr>
-                  <w:rFonts w:ascii="Cambria Math" w:hAnsi="Cambria Math"/>
-                  <w:i/>
-                  <w:lang w:val="en-GB"/>
-                </w:rPr>
-              </m:ctrlPr>
-            </m:dPr>
-            <m:e>
-              <m:r>
-                <w:rPr>
-                  <w:rFonts w:ascii="Cambria Math" w:hAnsi="Cambria Math"/>
-                  <w:lang w:val="en-GB"/>
-                </w:rPr>
-                <m:t>x</m:t>
-              </m:r>
-            </m:e>
-          </m:d>
-          <m:r>
-            <w:rPr>
-              <w:rFonts w:ascii="Cambria Math" w:hAnsi="Cambria Math"/>
-              <w:lang w:val="en-GB"/>
-            </w:rPr>
-            <m:t xml:space="preserve">= </m:t>
-          </m:r>
-          <m:nary>
-            <m:naryPr>
-              <m:chr m:val="∑"/>
-              <m:limLoc m:val="undOvr"/>
-              <m:ctrlPr>
-                <w:rPr>
-                  <w:rFonts w:ascii="Cambria Math" w:hAnsi="Cambria Math"/>
-                  <w:i/>
-                  <w:lang w:val="en-GB"/>
-                </w:rPr>
-              </m:ctrlPr>
-            </m:naryPr>
-            <m:sub>
-              <m:r>
-                <w:rPr>
-                  <w:rFonts w:ascii="Cambria Math" w:hAnsi="Cambria Math"/>
-                  <w:lang w:val="en-GB"/>
-                </w:rPr>
-                <m:t>i=1</m:t>
-              </m:r>
-            </m:sub>
-            <m:sup>
-              <m:r>
-                <w:rPr>
-                  <w:rFonts w:ascii="Cambria Math" w:hAnsi="Cambria Math"/>
-                  <w:lang w:val="en-GB"/>
-                </w:rPr>
-                <m:t>n</m:t>
-              </m:r>
-            </m:sup>
-            <m:e>
-              <m:sSub>
-                <m:sSubPr>
-                  <m:ctrlPr>
-                    <w:rPr>
-                      <w:rFonts w:ascii="Cambria Math" w:hAnsi="Cambria Math"/>
-                      <w:i/>
-                      <w:lang w:val="en-GB"/>
-                    </w:rPr>
-                  </m:ctrlPr>
-                </m:sSubPr>
-                <m:e>
-                  <m:r>
-                    <w:rPr>
-                      <w:rFonts w:ascii="Cambria Math" w:hAnsi="Cambria Math"/>
-                      <w:lang w:val="en-GB"/>
-                    </w:rPr>
-                    <m:t>β</m:t>
-                  </m:r>
-                </m:e>
-                <m:sub>
-                  <m:r>
-                    <w:rPr>
-                      <w:rFonts w:ascii="Cambria Math" w:hAnsi="Cambria Math"/>
-                      <w:lang w:val="en-GB"/>
-                    </w:rPr>
-                    <m:t>i</m:t>
-                  </m:r>
-                </m:sub>
-              </m:sSub>
-              <m:sSub>
-                <m:sSubPr>
-                  <m:ctrlPr>
-                    <w:rPr>
-                      <w:rFonts w:ascii="Cambria Math" w:hAnsi="Cambria Math"/>
-                      <w:i/>
-                      <w:lang w:val="en-GB"/>
-                    </w:rPr>
-                  </m:ctrlPr>
-                </m:sSubPr>
-                <m:e>
-                  <m:r>
-                    <w:rPr>
-                      <w:rFonts w:ascii="Cambria Math" w:hAnsi="Cambria Math"/>
-                      <w:lang w:val="en-GB"/>
-                    </w:rPr>
-                    <m:t>ϕ</m:t>
-                  </m:r>
-                </m:e>
-                <m:sub>
-                  <m:r>
-                    <w:rPr>
-                      <w:rFonts w:ascii="Cambria Math" w:hAnsi="Cambria Math"/>
-                      <w:lang w:val="en-GB"/>
-                    </w:rPr>
-                    <m:t>i</m:t>
-                  </m:r>
-                </m:sub>
-              </m:sSub>
-              <m:d>
-                <m:dPr>
-                  <m:ctrlPr>
-                    <w:rPr>
-                      <w:rFonts w:ascii="Cambria Math" w:hAnsi="Cambria Math"/>
-                      <w:i/>
-                      <w:lang w:val="en-GB"/>
-                    </w:rPr>
-                  </m:ctrlPr>
-                </m:dPr>
-                <m:e>
-                  <m:r>
-                    <w:rPr>
-                      <w:rFonts w:ascii="Cambria Math" w:hAnsi="Cambria Math"/>
-                      <w:lang w:val="en-GB"/>
-                    </w:rPr>
-                    <m:t>x</m:t>
-                  </m:r>
-                </m:e>
-              </m:d>
-            </m:e>
-          </m:nary>
-        </m:oMath>
-      </m:oMathPara>
-    </w:p>
-    <w:p>
-      <w:pPr>
-        <w:ind w:left="360"/>
-        <w:rPr>
-          <w:rFonts w:eastAsiaTheme="minorEastAsia"/>
-          <w:lang w:val="en-GB"/>
-        </w:rPr>
-      </w:pPr>
-      <w:r>
-        <w:rPr>
-          <w:rFonts w:eastAsiaTheme="minorEastAsia"/>
-          <w:lang w:val="en-GB"/>
-        </w:rPr>
-        <w:t>It is important to highlight that one of the basic reasons for which these two principles work (in the vector and function space) is because in both can exploit the dot product property between the elements living in their respective spaces.</w:t>
-      </w:r>
-    </w:p>
-    <w:p>
-      <w:pPr>
-        <w:ind w:left="360"/>
-        <w:rPr>
-          <w:rFonts w:eastAsiaTheme="minorEastAsia"/>
-          <w:lang w:val="en-GB"/>
-        </w:rPr>
-      </w:pPr>
-      <w:r>
-        <w:rPr>
-          <w:rFonts w:eastAsiaTheme="minorEastAsia"/>
-          <w:lang w:val="en-GB"/>
-        </w:rPr>
-        <w:t xml:space="preserve">Finally, we would also like to highlight that </w:t>
-      </w:r>
-      <w:proofErr w:type="gramStart"/>
-      <w:r>
-        <w:rPr>
-          <w:rFonts w:eastAsiaTheme="minorEastAsia"/>
-          <w:lang w:val="en-GB"/>
-        </w:rPr>
-        <w:t>very nice</w:t>
-      </w:r>
-      <w:proofErr w:type="gramEnd"/>
-      <w:r>
-        <w:rPr>
-          <w:rFonts w:eastAsiaTheme="minorEastAsia"/>
-          <w:lang w:val="en-GB"/>
-        </w:rPr>
-        <w:t xml:space="preserve"> properties pop up in both scenarios if the transformations (</w:t>
-      </w:r>
-      <m:oMath>
-        <m:sSub>
-          <m:sSubPr>
-            <m:ctrlPr>
-              <w:rPr>
-                <w:rFonts w:ascii="Cambria Math" w:eastAsiaTheme="minorEastAsia" w:hAnsi="Cambria Math"/>
-                <w:i/>
-                <w:lang w:val="en-GB"/>
-              </w:rPr>
-            </m:ctrlPr>
-          </m:sSubPr>
-          <m:e>
-            <m:r>
-              <w:rPr>
-                <w:rFonts w:ascii="Cambria Math" w:eastAsiaTheme="minorEastAsia" w:hAnsi="Cambria Math"/>
-                <w:lang w:val="en-GB"/>
-              </w:rPr>
-              <m:t>ϕ</m:t>
-            </m:r>
-          </m:e>
-          <m:sub>
-            <m:r>
-              <w:rPr>
-                <w:rFonts w:ascii="Cambria Math" w:eastAsiaTheme="minorEastAsia" w:hAnsi="Cambria Math"/>
-                <w:lang w:val="en-GB"/>
-              </w:rPr>
-              <m:t>i</m:t>
-            </m:r>
-          </m:sub>
-        </m:sSub>
-        <m:r>
-          <w:rPr>
-            <w:rFonts w:ascii="Cambria Math" w:eastAsiaTheme="minorEastAsia" w:hAnsi="Cambria Math"/>
-            <w:lang w:val="en-GB"/>
-          </w:rPr>
-          <m:t>(x)</m:t>
-        </m:r>
-      </m:oMath>
-      <w:r>
-        <w:rPr>
-          <w:rFonts w:eastAsiaTheme="minorEastAsia"/>
-          <w:lang w:val="en-GB"/>
-        </w:rPr>
-        <w:t>) form an orthonormal set of functions/vectors:</w:t>
-      </w:r>
-    </w:p>
-    <w:p>
-      <w:pPr>
-        <w:pStyle w:val="ListParagraph"/>
-        <w:numPr>
-          <w:ilvl w:val="1"/>
-          <w:numId w:val="2"/>
-        </w:numPr>
-        <w:rPr>
-          <w:rFonts w:eastAsiaTheme="minorEastAsia"/>
-          <w:lang w:val="en-GB"/>
-        </w:rPr>
-      </w:pPr>
-      <w:r>
-        <w:rPr>
-          <w:rFonts w:eastAsiaTheme="minorEastAsia"/>
-          <w:lang w:val="en-GB"/>
-        </w:rPr>
-        <w:t xml:space="preserve">Adding additional components to the sum would not change the previous </w:t>
-      </w:r>
-      <m:oMath>
-        <m:sSub>
-          <m:sSubPr>
-            <m:ctrlPr>
-              <w:rPr>
-                <w:rFonts w:ascii="Cambria Math" w:eastAsiaTheme="minorEastAsia" w:hAnsi="Cambria Math"/>
-                <w:i/>
-                <w:lang w:val="en-GB"/>
-              </w:rPr>
-            </m:ctrlPr>
-          </m:sSubPr>
-          <m:e>
-            <m:r>
-              <w:rPr>
-                <w:rFonts w:ascii="Cambria Math" w:eastAsiaTheme="minorEastAsia" w:hAnsi="Cambria Math"/>
-                <w:lang w:val="en-GB"/>
-              </w:rPr>
-              <m:t>β</m:t>
-            </m:r>
-          </m:e>
-          <m:sub>
-            <m:r>
-              <w:rPr>
-                <w:rFonts w:ascii="Cambria Math" w:eastAsiaTheme="minorEastAsia" w:hAnsi="Cambria Math"/>
-                <w:lang w:val="en-GB"/>
-              </w:rPr>
-              <m:t>j</m:t>
-            </m:r>
-          </m:sub>
-        </m:sSub>
-      </m:oMath>
-      <w:r>
-        <w:rPr>
-          <w:rFonts w:eastAsiaTheme="minorEastAsia"/>
-          <w:lang w:val="en-GB"/>
-        </w:rPr>
-        <w:t xml:space="preserve"> values.</w:t>
-      </w:r>
-    </w:p>
-    <w:p>
-      <w:pPr>
-        <w:pStyle w:val="ListParagraph"/>
-        <w:numPr>
-          <w:ilvl w:val="1"/>
-          <w:numId w:val="2"/>
-        </w:numPr>
-        <w:rPr>
-          <w:rFonts w:eastAsiaTheme="minorEastAsia"/>
-          <w:lang w:val="en-GB"/>
-        </w:rPr>
-      </w:pPr>
-      <m:oMath>
-        <m:sSub>
-          <m:sSubPr>
-            <m:ctrlPr>
-              <w:rPr>
-                <w:rFonts w:ascii="Cambria Math" w:eastAsiaTheme="minorEastAsia" w:hAnsi="Cambria Math"/>
-                <w:i/>
-                <w:lang w:val="en-GB"/>
-              </w:rPr>
-            </m:ctrlPr>
-          </m:sSubPr>
-          <m:e>
-            <m:r>
-              <w:rPr>
-                <w:rFonts w:ascii="Cambria Math" w:eastAsiaTheme="minorEastAsia" w:hAnsi="Cambria Math"/>
-                <w:lang w:val="en-GB"/>
-              </w:rPr>
-              <m:t>β</m:t>
-            </m:r>
-          </m:e>
-          <m:sub>
-            <m:r>
-              <w:rPr>
-                <w:rFonts w:ascii="Cambria Math" w:eastAsiaTheme="minorEastAsia" w:hAnsi="Cambria Math"/>
-                <w:lang w:val="en-GB"/>
-              </w:rPr>
-              <m:t>j</m:t>
-            </m:r>
-          </m:sub>
-        </m:sSub>
-      </m:oMath>
-      <w:r>
-        <w:rPr>
-          <w:rFonts w:eastAsiaTheme="minorEastAsia"/>
-          <w:lang w:val="en-GB"/>
-        </w:rPr>
-        <w:t xml:space="preserve"> can be estimated using the Generalized Fourier Expansion, which in the limit tends to an interpolation function of </w:t>
-      </w:r>
-      <m:oMath>
-        <m:r>
-          <w:rPr>
-            <w:rFonts w:ascii="Cambria Math" w:eastAsiaTheme="minorEastAsia" w:hAnsi="Cambria Math"/>
-            <w:lang w:val="en-GB"/>
-          </w:rPr>
-          <m:t>y</m:t>
-        </m:r>
-      </m:oMath>
-      <w:r>
-        <w:rPr>
-          <w:rFonts w:eastAsiaTheme="minorEastAsia"/>
-          <w:lang w:val="en-GB"/>
-        </w:rPr>
-        <w:t xml:space="preserve"> or </w:t>
-      </w:r>
-      <m:oMath>
-        <m:r>
-          <w:rPr>
-            <w:rFonts w:ascii="Cambria Math" w:eastAsiaTheme="minorEastAsia" w:hAnsi="Cambria Math"/>
-            <w:lang w:val="en-GB"/>
-          </w:rPr>
-          <m:t>m(x)</m:t>
-        </m:r>
-      </m:oMath>
-      <w:r>
-        <w:rPr>
-          <w:rFonts w:eastAsiaTheme="minorEastAsia"/>
-          <w:lang w:val="en-GB"/>
-        </w:rPr>
-        <w:t>.</w:t>
-      </w:r>
-    </w:p>
-    <w:p>
-      <w:pPr>
-        <w:ind w:left="360"/>
         <w:rPr>
           <w:lang w:val="en-GB"/>
         </w:rPr>
@@ -2124,11 +1487,127 @@
       </w:pPr>
     </w:lvl>
   </w:abstractNum>
+  <w:abstractNum w:abstractNumId="2" w15:restartNumberingAfterBreak="0">
+    <w:nsid w:val="5035426D"/>
+    <w:multiLevelType w:val="hybridMultilevel"/>
+    <w:tmpl w:val="42BEEF20"/>
+    <w:lvl w:ilvl="0" w:tplc="20000001">
+      <w:start w:val="1"/>
+      <w:numFmt w:val="bullet"/>
+      <w:lvlText w:val=""/>
+      <w:lvlJc w:val="left"/>
+      <w:pPr>
+        <w:ind w:left="1080" w:hanging="360"/>
+      </w:pPr>
+      <w:rPr>
+        <w:rFonts w:ascii="Symbol" w:hAnsi="Symbol" w:hint="default"/>
+      </w:rPr>
+    </w:lvl>
+    <w:lvl w:ilvl="1" w:tplc="20000003" w:tentative="1">
+      <w:start w:val="1"/>
+      <w:numFmt w:val="bullet"/>
+      <w:lvlText w:val="o"/>
+      <w:lvlJc w:val="left"/>
+      <w:pPr>
+        <w:ind w:left="1800" w:hanging="360"/>
+      </w:pPr>
+      <w:rPr>
+        <w:rFonts w:ascii="Courier New" w:hAnsi="Courier New" w:cs="Courier New" w:hint="default"/>
+      </w:rPr>
+    </w:lvl>
+    <w:lvl w:ilvl="2" w:tplc="20000005" w:tentative="1">
+      <w:start w:val="1"/>
+      <w:numFmt w:val="bullet"/>
+      <w:lvlText w:val=""/>
+      <w:lvlJc w:val="left"/>
+      <w:pPr>
+        <w:ind w:left="2520" w:hanging="360"/>
+      </w:pPr>
+      <w:rPr>
+        <w:rFonts w:ascii="Wingdings" w:hAnsi="Wingdings" w:hint="default"/>
+      </w:rPr>
+    </w:lvl>
+    <w:lvl w:ilvl="3" w:tplc="20000001" w:tentative="1">
+      <w:start w:val="1"/>
+      <w:numFmt w:val="bullet"/>
+      <w:lvlText w:val=""/>
+      <w:lvlJc w:val="left"/>
+      <w:pPr>
+        <w:ind w:left="3240" w:hanging="360"/>
+      </w:pPr>
+      <w:rPr>
+        <w:rFonts w:ascii="Symbol" w:hAnsi="Symbol" w:hint="default"/>
+      </w:rPr>
+    </w:lvl>
+    <w:lvl w:ilvl="4" w:tplc="20000003" w:tentative="1">
+      <w:start w:val="1"/>
+      <w:numFmt w:val="bullet"/>
+      <w:lvlText w:val="o"/>
+      <w:lvlJc w:val="left"/>
+      <w:pPr>
+        <w:ind w:left="3960" w:hanging="360"/>
+      </w:pPr>
+      <w:rPr>
+        <w:rFonts w:ascii="Courier New" w:hAnsi="Courier New" w:cs="Courier New" w:hint="default"/>
+      </w:rPr>
+    </w:lvl>
+    <w:lvl w:ilvl="5" w:tplc="20000005" w:tentative="1">
+      <w:start w:val="1"/>
+      <w:numFmt w:val="bullet"/>
+      <w:lvlText w:val=""/>
+      <w:lvlJc w:val="left"/>
+      <w:pPr>
+        <w:ind w:left="4680" w:hanging="360"/>
+      </w:pPr>
+      <w:rPr>
+        <w:rFonts w:ascii="Wingdings" w:hAnsi="Wingdings" w:hint="default"/>
+      </w:rPr>
+    </w:lvl>
+    <w:lvl w:ilvl="6" w:tplc="20000001" w:tentative="1">
+      <w:start w:val="1"/>
+      <w:numFmt w:val="bullet"/>
+      <w:lvlText w:val=""/>
+      <w:lvlJc w:val="left"/>
+      <w:pPr>
+        <w:ind w:left="5400" w:hanging="360"/>
+      </w:pPr>
+      <w:rPr>
+        <w:rFonts w:ascii="Symbol" w:hAnsi="Symbol" w:hint="default"/>
+      </w:rPr>
+    </w:lvl>
+    <w:lvl w:ilvl="7" w:tplc="20000003" w:tentative="1">
+      <w:start w:val="1"/>
+      <w:numFmt w:val="bullet"/>
+      <w:lvlText w:val="o"/>
+      <w:lvlJc w:val="left"/>
+      <w:pPr>
+        <w:ind w:left="6120" w:hanging="360"/>
+      </w:pPr>
+      <w:rPr>
+        <w:rFonts w:ascii="Courier New" w:hAnsi="Courier New" w:cs="Courier New" w:hint="default"/>
+      </w:rPr>
+    </w:lvl>
+    <w:lvl w:ilvl="8" w:tplc="20000005" w:tentative="1">
+      <w:start w:val="1"/>
+      <w:numFmt w:val="bullet"/>
+      <w:lvlText w:val=""/>
+      <w:lvlJc w:val="left"/>
+      <w:pPr>
+        <w:ind w:left="6840" w:hanging="360"/>
+      </w:pPr>
+      <w:rPr>
+        <w:rFonts w:ascii="Wingdings" w:hAnsi="Wingdings" w:hint="default"/>
+      </w:rPr>
+    </w:lvl>
+  </w:abstractNum>
   <w:num w:numId="1">
     <w:abstractNumId w:val="0"/>
   </w:num>
   <w:num w:numId="2">
     <w:abstractNumId w:val="1"/>
+  </w:num>
+  <w:num w:numId="3">
+    <w:abstractNumId w:val="2"/>
   </w:num>
 </w:numbering>
 </file>
@@ -2256,6 +1735,7 @@
     <w:lsdException w:name="HTML Sample" w:semiHidden="1" w:unhideWhenUsed="1"/>
     <w:lsdException w:name="HTML Typewriter" w:semiHidden="1" w:unhideWhenUsed="1"/>
     <w:lsdException w:name="HTML Variable" w:semiHidden="1" w:unhideWhenUsed="1"/>
+    <w:lsdException w:name="Normal Table" w:semiHidden="1" w:unhideWhenUsed="1"/>
     <w:lsdException w:name="annotation subject" w:semiHidden="1" w:unhideWhenUsed="1"/>
     <w:lsdException w:name="No List" w:semiHidden="1" w:unhideWhenUsed="1"/>
     <w:lsdException w:name="Outline List 1" w:semiHidden="1" w:unhideWhenUsed="1"/>
@@ -2302,8 +1782,10 @@
     <w:lsdException w:name="Table Subtle 2" w:semiHidden="1" w:unhideWhenUsed="1"/>
     <w:lsdException w:name="Table Web 1" w:semiHidden="1" w:unhideWhenUsed="1"/>
     <w:lsdException w:name="Table Web 2" w:semiHidden="1" w:unhideWhenUsed="1"/>
+    <w:lsdException w:name="Table Web 3" w:semiHidden="1" w:unhideWhenUsed="1"/>
     <w:lsdException w:name="Balloon Text" w:semiHidden="1" w:unhideWhenUsed="1"/>
     <w:lsdException w:name="Table Grid" w:uiPriority="39"/>
+    <w:lsdException w:name="Table Theme" w:semiHidden="1" w:unhideWhenUsed="1"/>
     <w:lsdException w:name="Placeholder Text" w:semiHidden="1"/>
     <w:lsdException w:name="No Spacing" w:uiPriority="1" w:qFormat="1"/>
     <w:lsdException w:name="Light Shading" w:uiPriority="60"/>

</xml_diff>